<commit_message>
Completed Lab 6 - Word Recognition
</commit_message>
<xml_diff>
--- a/Labs/Lab 6 - Word Recognition/IAM lab.docx
+++ b/Labs/Lab 6 - Word Recognition/IAM lab.docx
@@ -109,19 +109,8 @@
           <w:sz w:val="27"/>
           <w:szCs w:val="27"/>
         </w:rPr>
-        <w:t xml:space="preserve">Click the link: Click here to start </w:t>
-      </w:r>
-      <w:proofErr w:type="spellStart"/>
-      <w:r>
-        <w:rPr>
-          <w:rFonts w:eastAsia="Times New Roman"/>
-          <w:color w:val="000000"/>
-          <w:sz w:val="27"/>
-          <w:szCs w:val="27"/>
-        </w:rPr>
-        <w:t>jIAM</w:t>
-      </w:r>
-      <w:proofErr w:type="spellEnd"/>
+        <w:t>Click the link: Click here to start jIAM</w:t>
+      </w:r>
     </w:p>
     <w:p>
       <w:pPr>
@@ -980,19 +969,17 @@
         </w:rPr>
         <w:t xml:space="preserve">layers that inhibit letter features. </w:t>
       </w:r>
-      <w:proofErr w:type="gramStart"/>
-      <w:r>
-        <w:rPr>
-          <w:rFonts w:eastAsia="Times New Roman"/>
-          <w:b/>
-          <w:bCs/>
-          <w:color w:val="000000"/>
-          <w:sz w:val="27"/>
-          <w:szCs w:val="27"/>
-        </w:rPr>
-        <w:t>But,</w:t>
-      </w:r>
-      <w:proofErr w:type="gramEnd"/>
+      <w:r>
+        <w:rPr>
+          <w:rFonts w:eastAsia="Times New Roman"/>
+          <w:b/>
+          <w:bCs/>
+          <w:color w:val="000000"/>
+          <w:sz w:val="27"/>
+          <w:szCs w:val="27"/>
+        </w:rPr>
+        <w:t>But</w:t>
+      </w:r>
       <w:r>
         <w:rPr>
           <w:rFonts w:eastAsia="Times New Roman"/>
@@ -1013,31 +1000,7 @@
           <w:sz w:val="27"/>
           <w:szCs w:val="27"/>
         </w:rPr>
-        <w:t xml:space="preserve">y McClelland and </w:t>
-      </w:r>
-      <w:proofErr w:type="spellStart"/>
-      <w:r>
-        <w:rPr>
-          <w:rFonts w:eastAsia="Times New Roman"/>
-          <w:b/>
-          <w:bCs/>
-          <w:color w:val="000000"/>
-          <w:sz w:val="27"/>
-          <w:szCs w:val="27"/>
-        </w:rPr>
-        <w:t>Rumelhart</w:t>
-      </w:r>
-      <w:proofErr w:type="spellEnd"/>
-      <w:r>
-        <w:rPr>
-          <w:rFonts w:eastAsia="Times New Roman"/>
-          <w:b/>
-          <w:bCs/>
-          <w:color w:val="000000"/>
-          <w:sz w:val="27"/>
-          <w:szCs w:val="27"/>
-        </w:rPr>
-        <w:t>.</w:t>
+        <w:t>y McClelland and Rumelhart.</w:t>
       </w:r>
     </w:p>
     <w:p>
@@ -1619,7 +1582,6 @@
         </w:rPr>
         <w:t xml:space="preserve">and </w:t>
       </w:r>
-      <w:proofErr w:type="spellStart"/>
       <w:r>
         <w:rPr>
           <w:rFonts w:eastAsia="Times New Roman"/>
@@ -1631,7 +1593,6 @@
         </w:rPr>
         <w:t>W</w:t>
       </w:r>
-      <w:proofErr w:type="spellEnd"/>
       <w:r>
         <w:rPr>
           <w:rFonts w:eastAsia="Times New Roman"/>
@@ -1783,6 +1744,50 @@
           <w:szCs w:val="27"/>
         </w:rPr>
       </w:pPr>
+      <w:r>
+        <w:rPr>
+          <w:rFonts w:eastAsia="Times New Roman"/>
+          <w:noProof/>
+          <w:color w:val="000000"/>
+          <w:sz w:val="27"/>
+          <w:szCs w:val="27"/>
+        </w:rPr>
+        <w:drawing>
+          <wp:inline distT="0" distB="0" distL="0" distR="0" wp14:anchorId="4BC35DCD" wp14:editId="25C2B183">
+            <wp:extent cx="5943600" cy="2446655"/>
+            <wp:effectExtent l="0" t="0" r="0" b="4445"/>
+            <wp:docPr id="1" name="Picture 1" descr="Whiteboard&#10;&#10;Description automatically generated"/>
+            <wp:cNvGraphicFramePr>
+              <a:graphicFrameLocks xmlns:a="http://schemas.openxmlformats.org/drawingml/2006/main" noChangeAspect="1"/>
+            </wp:cNvGraphicFramePr>
+            <a:graphic xmlns:a="http://schemas.openxmlformats.org/drawingml/2006/main">
+              <a:graphicData uri="http://schemas.openxmlformats.org/drawingml/2006/picture">
+                <pic:pic xmlns:pic="http://schemas.openxmlformats.org/drawingml/2006/picture">
+                  <pic:nvPicPr>
+                    <pic:cNvPr id="1" name="Picture 1" descr="Whiteboard&#10;&#10;Description automatically generated"/>
+                    <pic:cNvPicPr/>
+                  </pic:nvPicPr>
+                  <pic:blipFill>
+                    <a:blip r:embed="rId5"/>
+                    <a:stretch>
+                      <a:fillRect/>
+                    </a:stretch>
+                  </pic:blipFill>
+                  <pic:spPr>
+                    <a:xfrm>
+                      <a:off x="0" y="0"/>
+                      <a:ext cx="5943600" cy="2446655"/>
+                    </a:xfrm>
+                    <a:prstGeom prst="rect">
+                      <a:avLst/>
+                    </a:prstGeom>
+                  </pic:spPr>
+                </pic:pic>
+              </a:graphicData>
+            </a:graphic>
+          </wp:inline>
+        </w:drawing>
+      </w:r>
     </w:p>
     <w:p>
       <w:pPr>
@@ -1802,215 +1807,24 @@
         <w:ind w:left="360"/>
         <w:rPr>
           <w:rFonts w:eastAsia="Times New Roman"/>
-          <w:color w:val="000000"/>
-          <w:sz w:val="27"/>
-          <w:szCs w:val="27"/>
-        </w:rPr>
-      </w:pPr>
-    </w:p>
-    <w:p>
-      <w:pPr>
-        <w:spacing w:line="240" w:lineRule="auto"/>
-        <w:ind w:left="360"/>
-        <w:rPr>
-          <w:rFonts w:eastAsia="Times New Roman"/>
-          <w:color w:val="000000"/>
-          <w:sz w:val="27"/>
-          <w:szCs w:val="27"/>
-        </w:rPr>
-      </w:pPr>
-    </w:p>
-    <w:p>
-      <w:pPr>
-        <w:spacing w:line="240" w:lineRule="auto"/>
-        <w:ind w:left="360"/>
-        <w:rPr>
-          <w:rFonts w:eastAsia="Times New Roman"/>
-          <w:color w:val="000000"/>
-          <w:sz w:val="27"/>
-          <w:szCs w:val="27"/>
-        </w:rPr>
-      </w:pPr>
-    </w:p>
-    <w:p>
-      <w:pPr>
-        <w:spacing w:line="240" w:lineRule="auto"/>
-        <w:ind w:left="360"/>
-        <w:rPr>
-          <w:rFonts w:eastAsia="Times New Roman"/>
-          <w:color w:val="000000"/>
-          <w:sz w:val="27"/>
-          <w:szCs w:val="27"/>
-        </w:rPr>
-      </w:pPr>
-    </w:p>
-    <w:p>
-      <w:pPr>
-        <w:spacing w:line="240" w:lineRule="auto"/>
-        <w:ind w:left="360"/>
-        <w:rPr>
-          <w:rFonts w:eastAsia="Times New Roman"/>
-          <w:color w:val="000000"/>
-          <w:sz w:val="27"/>
-          <w:szCs w:val="27"/>
-        </w:rPr>
-      </w:pPr>
-    </w:p>
-    <w:p>
-      <w:pPr>
-        <w:spacing w:line="240" w:lineRule="auto"/>
-        <w:ind w:left="360"/>
-        <w:rPr>
-          <w:rFonts w:eastAsia="Times New Roman"/>
-          <w:color w:val="000000"/>
-          <w:sz w:val="27"/>
-          <w:szCs w:val="27"/>
-        </w:rPr>
-      </w:pPr>
-    </w:p>
-    <w:p>
-      <w:pPr>
-        <w:spacing w:line="240" w:lineRule="auto"/>
-        <w:ind w:left="360"/>
-        <w:rPr>
-          <w:rFonts w:eastAsia="Times New Roman"/>
-          <w:color w:val="000000"/>
-          <w:sz w:val="27"/>
-          <w:szCs w:val="27"/>
-        </w:rPr>
-      </w:pPr>
-    </w:p>
-    <w:p>
-      <w:pPr>
-        <w:spacing w:line="240" w:lineRule="auto"/>
-        <w:ind w:left="360"/>
-        <w:rPr>
-          <w:rFonts w:eastAsia="Times New Roman"/>
-          <w:color w:val="000000"/>
-          <w:sz w:val="27"/>
-          <w:szCs w:val="27"/>
-        </w:rPr>
-      </w:pPr>
-    </w:p>
-    <w:p>
-      <w:pPr>
-        <w:spacing w:line="240" w:lineRule="auto"/>
-        <w:ind w:left="360"/>
-        <w:rPr>
-          <w:rFonts w:eastAsia="Times New Roman"/>
-          <w:color w:val="000000"/>
-          <w:sz w:val="27"/>
-          <w:szCs w:val="27"/>
-        </w:rPr>
-      </w:pPr>
-    </w:p>
-    <w:p>
-      <w:pPr>
-        <w:spacing w:line="240" w:lineRule="auto"/>
-        <w:ind w:left="360"/>
-        <w:rPr>
-          <w:rFonts w:eastAsia="Times New Roman"/>
-          <w:color w:val="000000"/>
-          <w:sz w:val="27"/>
-          <w:szCs w:val="27"/>
-        </w:rPr>
-      </w:pPr>
-    </w:p>
-    <w:p>
-      <w:pPr>
-        <w:spacing w:line="240" w:lineRule="auto"/>
-        <w:ind w:left="360"/>
-        <w:rPr>
-          <w:rFonts w:eastAsia="Times New Roman"/>
-          <w:color w:val="000000"/>
-          <w:sz w:val="27"/>
-          <w:szCs w:val="27"/>
-        </w:rPr>
-      </w:pPr>
-    </w:p>
-    <w:p>
-      <w:pPr>
-        <w:spacing w:line="240" w:lineRule="auto"/>
-        <w:ind w:left="360"/>
-        <w:rPr>
-          <w:rFonts w:eastAsia="Times New Roman"/>
-          <w:color w:val="000000"/>
-          <w:sz w:val="27"/>
-          <w:szCs w:val="27"/>
-        </w:rPr>
-      </w:pPr>
-    </w:p>
-    <w:p>
-      <w:pPr>
-        <w:spacing w:line="240" w:lineRule="auto"/>
-        <w:ind w:left="360"/>
-        <w:rPr>
-          <w:rFonts w:eastAsia="Times New Roman"/>
-          <w:color w:val="000000"/>
-          <w:sz w:val="27"/>
-          <w:szCs w:val="27"/>
-        </w:rPr>
-      </w:pPr>
-    </w:p>
-    <w:p>
-      <w:pPr>
-        <w:spacing w:line="240" w:lineRule="auto"/>
-        <w:ind w:left="360"/>
-        <w:rPr>
-          <w:rFonts w:eastAsia="Times New Roman"/>
-          <w:color w:val="000000"/>
-          <w:sz w:val="27"/>
-          <w:szCs w:val="27"/>
-        </w:rPr>
-      </w:pPr>
-    </w:p>
-    <w:p>
-      <w:pPr>
-        <w:spacing w:line="240" w:lineRule="auto"/>
-        <w:ind w:left="360"/>
-        <w:rPr>
-          <w:rFonts w:eastAsia="Times New Roman"/>
-          <w:color w:val="000000"/>
-          <w:sz w:val="27"/>
-          <w:szCs w:val="27"/>
-        </w:rPr>
-      </w:pPr>
-    </w:p>
-    <w:p>
-      <w:pPr>
-        <w:spacing w:line="240" w:lineRule="auto"/>
-        <w:ind w:left="360"/>
-        <w:rPr>
-          <w:rFonts w:eastAsia="Times New Roman"/>
-          <w:color w:val="000000"/>
-          <w:sz w:val="27"/>
-          <w:szCs w:val="27"/>
-        </w:rPr>
-      </w:pPr>
-    </w:p>
-    <w:p>
-      <w:pPr>
-        <w:spacing w:line="240" w:lineRule="auto"/>
-        <w:ind w:left="360"/>
-        <w:rPr>
-          <w:rFonts w:eastAsia="Times New Roman"/>
-          <w:color w:val="000000"/>
-          <w:sz w:val="27"/>
-          <w:szCs w:val="27"/>
-        </w:rPr>
-      </w:pPr>
-    </w:p>
-    <w:p>
-      <w:pPr>
-        <w:spacing w:line="240" w:lineRule="auto"/>
-        <w:ind w:left="360"/>
-        <w:rPr>
-          <w:rFonts w:eastAsia="Times New Roman"/>
-          <w:color w:val="000000"/>
-          <w:sz w:val="27"/>
-          <w:szCs w:val="27"/>
-        </w:rPr>
-      </w:pPr>
+          <w:b/>
+          <w:bCs/>
+          <w:color w:val="000000"/>
+          <w:sz w:val="27"/>
+          <w:szCs w:val="27"/>
+        </w:rPr>
+      </w:pPr>
+      <w:r>
+        <w:rPr>
+          <w:rFonts w:eastAsia="Times New Roman"/>
+          <w:b/>
+          <w:bCs/>
+          <w:color w:val="000000"/>
+          <w:sz w:val="27"/>
+          <w:szCs w:val="27"/>
+        </w:rPr>
+        <w:t>Because there is no “Walt” word and there is a word “Halt” the activation for the “H” node is greater due to the word superiority effect.</w:t>
+      </w:r>
     </w:p>
     <w:p>
       <w:pPr>
@@ -2057,9 +1871,20 @@
         <w:spacing w:line="240" w:lineRule="auto"/>
         <w:rPr>
           <w:rFonts w:eastAsia="Times New Roman"/>
-          <w:color w:val="000000"/>
-        </w:rPr>
-      </w:pPr>
+          <w:b/>
+          <w:bCs/>
+          <w:color w:val="000000"/>
+        </w:rPr>
+      </w:pPr>
+      <w:r>
+        <w:rPr>
+          <w:rFonts w:eastAsia="Times New Roman"/>
+          <w:b/>
+          <w:bCs/>
+          <w:color w:val="000000"/>
+        </w:rPr>
+        <w:t>“Salt” and “Halt” have the highest activations because they are words. Their status gives them superiority in their activation over non-words like “Walt” or “Zalt.”</w:t>
+      </w:r>
     </w:p>
     <w:p>
       <w:pPr>
@@ -2112,62 +1937,99 @@
     </w:p>
     <w:p>
       <w:pPr>
-        <w:spacing w:line="240" w:lineRule="auto"/>
-        <w:rPr>
-          <w:rFonts w:eastAsia="Times New Roman"/>
-          <w:color w:val="000000"/>
-          <w:sz w:val="27"/>
-          <w:szCs w:val="27"/>
-        </w:rPr>
-      </w:pPr>
-      <w:r>
-        <w:rPr>
-          <w:rFonts w:eastAsia="Times New Roman"/>
-          <w:color w:val="000000"/>
-          <w:sz w:val="27"/>
-          <w:szCs w:val="27"/>
-        </w:rPr>
-        <w:t>a) Sketch how this ambiguous character might look in the simple feature set used in the model (you might want to use Figure 4 from McClelland &amp; </w:t>
-      </w:r>
-      <w:proofErr w:type="spellStart"/>
-      <w:r>
-        <w:rPr>
-          <w:rFonts w:eastAsia="Times New Roman"/>
-          <w:color w:val="000000"/>
-          <w:sz w:val="27"/>
-          <w:szCs w:val="27"/>
-        </w:rPr>
-        <w:t>Rumelhart</w:t>
-      </w:r>
-      <w:proofErr w:type="spellEnd"/>
-      <w:r>
-        <w:rPr>
-          <w:rFonts w:eastAsia="Times New Roman"/>
-          <w:color w:val="000000"/>
-          <w:sz w:val="27"/>
-          <w:szCs w:val="27"/>
-        </w:rPr>
-        <w:t> (1981) as a base)</w:t>
-      </w:r>
-    </w:p>
-    <w:p>
-      <w:pPr>
-        <w:spacing w:line="240" w:lineRule="auto"/>
-        <w:rPr>
-          <w:rFonts w:eastAsia="Times New Roman"/>
-          <w:color w:val="000000"/>
-          <w:sz w:val="27"/>
-          <w:szCs w:val="27"/>
-        </w:rPr>
-      </w:pPr>
-      <w:r>
-        <w:rPr>
-          <w:rFonts w:eastAsia="Times New Roman"/>
-          <w:color w:val="000000"/>
-          <w:sz w:val="27"/>
-          <w:szCs w:val="27"/>
-        </w:rPr>
-        <w:t> </w:t>
+        <w:spacing w:after="160"/>
+        <w:rPr>
+          <w:rFonts w:eastAsia="Times New Roman"/>
+          <w:color w:val="000000"/>
+          <w:sz w:val="27"/>
+          <w:szCs w:val="27"/>
+        </w:rPr>
+      </w:pPr>
+      <w:r>
+        <w:rPr>
+          <w:rFonts w:eastAsia="Times New Roman"/>
+          <w:color w:val="000000"/>
+          <w:sz w:val="27"/>
+          <w:szCs w:val="27"/>
+        </w:rPr>
+        <w:br w:type="page"/>
+      </w:r>
+    </w:p>
+    <w:p>
+      <w:pPr>
+        <w:spacing w:line="240" w:lineRule="auto"/>
+        <w:rPr>
+          <w:rFonts w:eastAsia="Times New Roman"/>
+          <w:color w:val="000000"/>
+          <w:sz w:val="27"/>
+          <w:szCs w:val="27"/>
+        </w:rPr>
+      </w:pPr>
+      <w:r>
+        <w:rPr>
+          <w:rFonts w:eastAsia="Times New Roman"/>
+          <w:color w:val="000000"/>
+          <w:sz w:val="27"/>
+          <w:szCs w:val="27"/>
+        </w:rPr>
+        <w:lastRenderedPageBreak/>
+        <w:t>a) Sketch how this ambiguous character might look in the simple feature set used in the model (you might want to use Figure 4 from McClelland &amp; Rumelhart (1981) as a base)</w:t>
+      </w:r>
+    </w:p>
+    <w:p>
+      <w:pPr>
+        <w:spacing w:line="240" w:lineRule="auto"/>
+        <w:jc w:val="center"/>
+        <w:rPr>
+          <w:rFonts w:eastAsia="Times New Roman"/>
+          <w:color w:val="000000"/>
+          <w:sz w:val="27"/>
+          <w:szCs w:val="27"/>
+        </w:rPr>
+      </w:pPr>
+      <w:r>
+        <w:rPr>
+          <w:rFonts w:eastAsia="Times New Roman"/>
+          <w:noProof/>
+          <w:color w:val="000000"/>
+          <w:sz w:val="27"/>
+          <w:szCs w:val="27"/>
+        </w:rPr>
+        <w:drawing>
+          <wp:inline distT="0" distB="0" distL="0" distR="0" wp14:anchorId="6D008168" wp14:editId="63BFDD09">
+            <wp:extent cx="2184400" cy="2146300"/>
+            <wp:effectExtent l="0" t="0" r="0" b="0"/>
+            <wp:docPr id="2" name="Picture 2"/>
+            <wp:cNvGraphicFramePr>
+              <a:graphicFrameLocks xmlns:a="http://schemas.openxmlformats.org/drawingml/2006/main" noChangeAspect="1"/>
+            </wp:cNvGraphicFramePr>
+            <a:graphic xmlns:a="http://schemas.openxmlformats.org/drawingml/2006/main">
+              <a:graphicData uri="http://schemas.openxmlformats.org/drawingml/2006/picture">
+                <pic:pic xmlns:pic="http://schemas.openxmlformats.org/drawingml/2006/picture">
+                  <pic:nvPicPr>
+                    <pic:cNvPr id="2" name="Picture 2"/>
+                    <pic:cNvPicPr/>
+                  </pic:nvPicPr>
+                  <pic:blipFill>
+                    <a:blip r:embed="rId6"/>
+                    <a:stretch>
+                      <a:fillRect/>
+                    </a:stretch>
+                  </pic:blipFill>
+                  <pic:spPr>
+                    <a:xfrm>
+                      <a:off x="0" y="0"/>
+                      <a:ext cx="2184400" cy="2146300"/>
+                    </a:xfrm>
+                    <a:prstGeom prst="rect">
+                      <a:avLst/>
+                    </a:prstGeom>
+                  </pic:spPr>
+                </pic:pic>
+              </a:graphicData>
+            </a:graphic>
+          </wp:inline>
+        </w:drawing>
       </w:r>
     </w:p>
     <w:p>
@@ -2214,36 +2076,16 @@
           <w:sz w:val="27"/>
           <w:szCs w:val="27"/>
         </w:rPr>
-        <w:t>ct simulations with ‘*</w:t>
-      </w:r>
-      <w:proofErr w:type="spellStart"/>
-      <w:r>
-        <w:rPr>
-          <w:rFonts w:eastAsia="Times New Roman"/>
-          <w:color w:val="000000"/>
-          <w:sz w:val="27"/>
-          <w:szCs w:val="27"/>
-        </w:rPr>
-        <w:t>iz</w:t>
-      </w:r>
-      <w:r>
-        <w:rPr>
-          <w:rFonts w:eastAsia="Times New Roman"/>
-          <w:color w:val="000000"/>
-          <w:sz w:val="27"/>
-          <w:szCs w:val="27"/>
-        </w:rPr>
-        <w:t>e</w:t>
-      </w:r>
-      <w:proofErr w:type="spellEnd"/>
-      <w:r>
-        <w:rPr>
-          <w:rFonts w:eastAsia="Times New Roman"/>
-          <w:color w:val="000000"/>
-          <w:sz w:val="27"/>
-          <w:szCs w:val="27"/>
-        </w:rPr>
-        <w:t>,’ '*</w:t>
+        <w:t>ct simulations with ‘*iz</w:t>
+      </w:r>
+      <w:r>
+        <w:rPr>
+          <w:rFonts w:eastAsia="Times New Roman"/>
+          <w:color w:val="000000"/>
+          <w:sz w:val="27"/>
+          <w:szCs w:val="27"/>
+        </w:rPr>
+        <w:t>e,’ '*</w:t>
       </w:r>
       <w:r>
         <w:rPr>
@@ -2324,65 +2166,25 @@
           <w:sz w:val="27"/>
           <w:szCs w:val="27"/>
         </w:rPr>
-        <w:t>“</w:t>
-      </w:r>
-      <w:proofErr w:type="spellStart"/>
-      <w:r>
-        <w:rPr>
-          <w:rFonts w:eastAsia="Times New Roman"/>
-          <w:color w:val="000000"/>
-          <w:sz w:val="27"/>
-          <w:szCs w:val="27"/>
-        </w:rPr>
-        <w:t>kiz</w:t>
-      </w:r>
-      <w:r>
-        <w:rPr>
-          <w:rFonts w:eastAsia="Times New Roman"/>
-          <w:color w:val="000000"/>
-          <w:sz w:val="27"/>
-          <w:szCs w:val="27"/>
-        </w:rPr>
-        <w:t>e</w:t>
-      </w:r>
-      <w:proofErr w:type="spellEnd"/>
-      <w:r>
-        <w:rPr>
-          <w:rFonts w:eastAsia="Times New Roman"/>
-          <w:color w:val="000000"/>
-          <w:sz w:val="27"/>
-          <w:szCs w:val="27"/>
-        </w:rPr>
-        <w:t xml:space="preserve">,” </w:t>
-      </w:r>
-      <w:r>
-        <w:rPr>
-          <w:rFonts w:eastAsia="Times New Roman"/>
-          <w:color w:val="000000"/>
-          <w:sz w:val="27"/>
-          <w:szCs w:val="27"/>
-        </w:rPr>
-        <w:t>“</w:t>
-      </w:r>
-      <w:proofErr w:type="spellStart"/>
-      <w:r>
-        <w:rPr>
-          <w:rFonts w:eastAsia="Times New Roman"/>
-          <w:color w:val="000000"/>
-          <w:sz w:val="27"/>
-          <w:szCs w:val="27"/>
-        </w:rPr>
-        <w:t>rize</w:t>
-      </w:r>
-      <w:proofErr w:type="spellEnd"/>
-      <w:r>
-        <w:rPr>
-          <w:rFonts w:eastAsia="Times New Roman"/>
-          <w:color w:val="000000"/>
-          <w:sz w:val="27"/>
-          <w:szCs w:val="27"/>
-        </w:rPr>
-        <w:t xml:space="preserve">,” </w:t>
+        <w:t>“kiz</w:t>
+      </w:r>
+      <w:r>
+        <w:rPr>
+          <w:rFonts w:eastAsia="Times New Roman"/>
+          <w:color w:val="000000"/>
+          <w:sz w:val="27"/>
+          <w:szCs w:val="27"/>
+        </w:rPr>
+        <w:t xml:space="preserve">e,” </w:t>
+      </w:r>
+      <w:r>
+        <w:rPr>
+          <w:rFonts w:eastAsia="Times New Roman"/>
+          <w:color w:val="000000"/>
+          <w:sz w:val="27"/>
+          <w:szCs w:val="27"/>
+        </w:rPr>
+        <w:t xml:space="preserve">“rize,” </w:t>
       </w:r>
       <w:r>
         <w:rPr>
@@ -2400,27 +2202,7 @@
           <w:sz w:val="27"/>
           <w:szCs w:val="27"/>
         </w:rPr>
-        <w:t>or “</w:t>
-      </w:r>
-      <w:proofErr w:type="spellStart"/>
-      <w:r>
-        <w:rPr>
-          <w:rFonts w:eastAsia="Times New Roman"/>
-          <w:color w:val="000000"/>
-          <w:sz w:val="27"/>
-          <w:szCs w:val="27"/>
-        </w:rPr>
-        <w:t>kide</w:t>
-      </w:r>
-      <w:proofErr w:type="spellEnd"/>
-      <w:r>
-        <w:rPr>
-          <w:rFonts w:eastAsia="Times New Roman"/>
-          <w:color w:val="000000"/>
-          <w:sz w:val="27"/>
-          <w:szCs w:val="27"/>
-        </w:rPr>
-        <w:t xml:space="preserve">” </w:t>
+        <w:t xml:space="preserve">or “kide” </w:t>
       </w:r>
       <w:r>
         <w:rPr>
@@ -2430,6 +2212,275 @@
           <w:szCs w:val="27"/>
         </w:rPr>
         <w:t>in its dictionary. Explain the disparity between K and R activations in the first letter slot across the four simulations.</w:t>
+      </w:r>
+    </w:p>
+    <w:p>
+      <w:pPr>
+        <w:spacing w:line="240" w:lineRule="auto"/>
+        <w:rPr>
+          <w:rFonts w:eastAsia="Times New Roman"/>
+          <w:b/>
+          <w:bCs/>
+          <w:color w:val="000000"/>
+          <w:sz w:val="27"/>
+          <w:szCs w:val="27"/>
+        </w:rPr>
+      </w:pPr>
+      <w:r>
+        <w:rPr>
+          <w:rFonts w:eastAsia="Times New Roman"/>
+          <w:b/>
+          <w:bCs/>
+          <w:color w:val="000000"/>
+          <w:sz w:val="27"/>
+          <w:szCs w:val="27"/>
+        </w:rPr>
+        <w:t>Depending on what words</w:t>
+      </w:r>
+      <w:r>
+        <w:rPr>
+          <w:rFonts w:eastAsia="Times New Roman"/>
+          <w:b/>
+          <w:bCs/>
+          <w:color w:val="000000"/>
+          <w:sz w:val="27"/>
+          <w:szCs w:val="27"/>
+        </w:rPr>
+        <w:t xml:space="preserve"> were found within the dictionary of the model, we would find the activation for the corresponding letter in pos_0 </w:t>
+      </w:r>
+      <w:r>
+        <w:rPr>
+          <w:rFonts w:eastAsia="Times New Roman"/>
+          <w:b/>
+          <w:bCs/>
+          <w:color w:val="000000"/>
+          <w:sz w:val="27"/>
+          <w:szCs w:val="27"/>
+        </w:rPr>
+        <w:t xml:space="preserve">for the letter that shares the most features with the word that’s in the dictionary. For instance, “kick” is in the dictionary of the model where “Rick” is not. Because the * character is shared between r and k, the model relies on the correlation between the * character and </w:t>
+      </w:r>
+      <w:r>
+        <w:rPr>
+          <w:rFonts w:eastAsia="Times New Roman"/>
+          <w:b/>
+          <w:bCs/>
+          <w:color w:val="000000"/>
+          <w:sz w:val="27"/>
+          <w:szCs w:val="27"/>
+        </w:rPr>
+        <w:t>its</w:t>
+      </w:r>
+      <w:r>
+        <w:rPr>
+          <w:rFonts w:eastAsia="Times New Roman"/>
+          <w:b/>
+          <w:bCs/>
+          <w:color w:val="000000"/>
+          <w:sz w:val="27"/>
+          <w:szCs w:val="27"/>
+        </w:rPr>
+        <w:t xml:space="preserve"> knowledge of the word </w:t>
+      </w:r>
+      <w:r>
+        <w:rPr>
+          <w:rFonts w:eastAsia="Times New Roman"/>
+          <w:b/>
+          <w:bCs/>
+          <w:color w:val="000000"/>
+          <w:sz w:val="27"/>
+          <w:szCs w:val="27"/>
+        </w:rPr>
+        <w:t>“kick” to activate the k node.</w:t>
+      </w:r>
+    </w:p>
+    <w:p>
+      <w:pPr>
+        <w:spacing w:line="240" w:lineRule="auto"/>
+        <w:rPr>
+          <w:rFonts w:eastAsia="Times New Roman"/>
+          <w:b/>
+          <w:bCs/>
+          <w:color w:val="000000"/>
+          <w:sz w:val="27"/>
+          <w:szCs w:val="27"/>
+        </w:rPr>
+      </w:pPr>
+    </w:p>
+    <w:p>
+      <w:pPr>
+        <w:spacing w:line="240" w:lineRule="auto"/>
+        <w:rPr>
+          <w:rFonts w:eastAsia="Times New Roman"/>
+          <w:b/>
+          <w:bCs/>
+          <w:color w:val="000000"/>
+          <w:sz w:val="27"/>
+          <w:szCs w:val="27"/>
+        </w:rPr>
+      </w:pPr>
+      <w:r>
+        <w:rPr>
+          <w:rFonts w:eastAsia="Times New Roman"/>
+          <w:color w:val="000000"/>
+          <w:sz w:val="27"/>
+          <w:szCs w:val="27"/>
+        </w:rPr>
+        <w:t>c)</w:t>
+      </w:r>
+      <w:r>
+        <w:rPr>
+          <w:rFonts w:eastAsia="Times New Roman"/>
+          <w:color w:val="000000"/>
+          <w:sz w:val="27"/>
+          <w:szCs w:val="27"/>
+        </w:rPr>
+        <w:t xml:space="preserve"> </w:t>
+      </w:r>
+      <w:r>
+        <w:rPr>
+          <w:rFonts w:eastAsia="Times New Roman"/>
+          <w:color w:val="000000"/>
+          <w:sz w:val="27"/>
+          <w:szCs w:val="27"/>
+        </w:rPr>
+        <w:t>Look at the graph generated for “*ick” over 20 cycles.  What is the final activ</w:t>
+      </w:r>
+      <w:r>
+        <w:rPr>
+          <w:rFonts w:eastAsia="Times New Roman"/>
+          <w:color w:val="000000"/>
+          <w:sz w:val="27"/>
+          <w:szCs w:val="27"/>
+        </w:rPr>
+        <w:t>ation of R for Letter position 0 (the first position)</w:t>
+      </w:r>
+      <w:r>
+        <w:rPr>
+          <w:rFonts w:eastAsia="Times New Roman"/>
+          <w:color w:val="000000"/>
+          <w:sz w:val="27"/>
+          <w:szCs w:val="27"/>
+        </w:rPr>
+        <w:t>? You can click the Nodes button to see accurate activation values.  Does this seem consistent with your understanding of McClelland and Rumelhart's model description?  Why?  What parameter value(s) would need to be added or changed for the final activati</w:t>
+      </w:r>
+      <w:r>
+        <w:rPr>
+          <w:rFonts w:eastAsia="Times New Roman"/>
+          <w:color w:val="000000"/>
+          <w:sz w:val="27"/>
+          <w:szCs w:val="27"/>
+        </w:rPr>
+        <w:t>on of R to be around or below 0, and why did you add</w:t>
+      </w:r>
+      <w:r>
+        <w:rPr>
+          <w:rFonts w:eastAsia="Times New Roman"/>
+          <w:color w:val="000000"/>
+          <w:sz w:val="27"/>
+          <w:szCs w:val="27"/>
+        </w:rPr>
+        <w:t>/change</w:t>
+      </w:r>
+      <w:r>
+        <w:rPr>
+          <w:rFonts w:eastAsia="Times New Roman"/>
+          <w:color w:val="000000"/>
+          <w:sz w:val="27"/>
+          <w:szCs w:val="27"/>
+        </w:rPr>
+        <w:t xml:space="preserve"> this parameter?</w:t>
+      </w:r>
+    </w:p>
+    <w:p>
+      <w:pPr>
+        <w:spacing w:line="240" w:lineRule="auto"/>
+        <w:rPr>
+          <w:rFonts w:eastAsia="Times New Roman"/>
+          <w:b/>
+          <w:bCs/>
+          <w:color w:val="000000"/>
+          <w:sz w:val="27"/>
+          <w:szCs w:val="27"/>
+        </w:rPr>
+      </w:pPr>
+      <w:r>
+        <w:rPr>
+          <w:rFonts w:eastAsia="Times New Roman"/>
+          <w:b/>
+          <w:bCs/>
+          <w:color w:val="000000"/>
+          <w:sz w:val="27"/>
+          <w:szCs w:val="27"/>
+        </w:rPr>
+        <w:t>The</w:t>
+      </w:r>
+      <w:r>
+        <w:rPr>
+          <w:rFonts w:eastAsia="Times New Roman"/>
+          <w:b/>
+          <w:bCs/>
+          <w:color w:val="000000"/>
+          <w:sz w:val="27"/>
+          <w:szCs w:val="27"/>
+        </w:rPr>
+        <w:t xml:space="preserve"> final activation level for R is 0.3638. This is consistent with my understanding of the model.</w:t>
+      </w:r>
+      <w:r>
+        <w:rPr>
+          <w:rFonts w:eastAsia="Times New Roman"/>
+          <w:b/>
+          <w:bCs/>
+          <w:color w:val="000000"/>
+          <w:sz w:val="27"/>
+          <w:szCs w:val="27"/>
+        </w:rPr>
+        <w:t xml:space="preserve"> Like what I mentioned before, the * shares some features with R so some activation is to be expected. But, having “Kick” in the dictionary of the model causes it to be a greater activation for the letter “K” due to the shared features of * and the word superiority effect.</w:t>
+      </w:r>
+    </w:p>
+    <w:p>
+      <w:pPr>
+        <w:spacing w:line="240" w:lineRule="auto"/>
+        <w:rPr>
+          <w:rFonts w:eastAsia="Times New Roman"/>
+          <w:b/>
+          <w:bCs/>
+          <w:color w:val="000000"/>
+          <w:sz w:val="27"/>
+          <w:szCs w:val="27"/>
+        </w:rPr>
+      </w:pPr>
+    </w:p>
+    <w:p>
+      <w:pPr>
+        <w:spacing w:line="240" w:lineRule="auto"/>
+        <w:rPr>
+          <w:rFonts w:eastAsia="Times New Roman"/>
+          <w:color w:val="000000"/>
+          <w:sz w:val="27"/>
+          <w:szCs w:val="27"/>
+        </w:rPr>
+      </w:pPr>
+      <w:r>
+        <w:rPr>
+          <w:rFonts w:eastAsia="Times New Roman"/>
+          <w:b/>
+          <w:bCs/>
+          <w:color w:val="000000"/>
+          <w:sz w:val="27"/>
+          <w:szCs w:val="27"/>
+        </w:rPr>
+        <w:t xml:space="preserve">To change this activation, we would need to have some inhibition </w:t>
+      </w:r>
+      <w:r>
+        <w:rPr>
+          <w:rFonts w:eastAsia="Times New Roman"/>
+          <w:b/>
+          <w:bCs/>
+          <w:color w:val="000000"/>
+          <w:sz w:val="27"/>
+          <w:szCs w:val="27"/>
+        </w:rPr>
+        <w:t>from the word to the letter. Currently, the model has excitation but not inhibition. This would mean the activation of “Kick” would have some negative value attached to the activation of R in the model.</w:t>
       </w:r>
     </w:p>
     <w:p>
@@ -2470,90 +2521,42 @@
           <w:sz w:val="27"/>
           <w:szCs w:val="27"/>
         </w:rPr>
-        <w:t>c) Look at the graph generated for “*ick” over 20 cycles.  What is the final activ</w:t>
-      </w:r>
-      <w:r>
-        <w:rPr>
-          <w:rFonts w:eastAsia="Times New Roman"/>
-          <w:color w:val="000000"/>
-          <w:sz w:val="27"/>
-          <w:szCs w:val="27"/>
-        </w:rPr>
-        <w:t>ation of R for Letter position 0 (the first position)</w:t>
-      </w:r>
-      <w:r>
-        <w:rPr>
-          <w:rFonts w:eastAsia="Times New Roman"/>
-          <w:color w:val="000000"/>
-          <w:sz w:val="27"/>
-          <w:szCs w:val="27"/>
-        </w:rPr>
-        <w:t>?</w:t>
-      </w:r>
-      <w:r>
-        <w:rPr>
-          <w:rFonts w:eastAsia="Times New Roman"/>
-          <w:color w:val="000000"/>
-          <w:sz w:val="27"/>
-          <w:szCs w:val="27"/>
-        </w:rPr>
-        <w:t xml:space="preserve"> You can click the Nodes button to see accurate activation values.</w:t>
-      </w:r>
-      <w:r>
-        <w:rPr>
-          <w:rFonts w:eastAsia="Times New Roman"/>
-          <w:color w:val="000000"/>
-          <w:sz w:val="27"/>
-          <w:szCs w:val="27"/>
-        </w:rPr>
-        <w:t xml:space="preserve">  Does this seem consistent with your understanding of McClelland and </w:t>
-      </w:r>
-      <w:proofErr w:type="spellStart"/>
-      <w:r>
-        <w:rPr>
-          <w:rFonts w:eastAsia="Times New Roman"/>
-          <w:color w:val="000000"/>
-          <w:sz w:val="27"/>
-          <w:szCs w:val="27"/>
-        </w:rPr>
-        <w:t>Rumelhart's</w:t>
-      </w:r>
-      <w:proofErr w:type="spellEnd"/>
-      <w:r>
-        <w:rPr>
-          <w:rFonts w:eastAsia="Times New Roman"/>
-          <w:color w:val="000000"/>
-          <w:sz w:val="27"/>
-          <w:szCs w:val="27"/>
-        </w:rPr>
-        <w:t xml:space="preserve"> model description?  Why?  What parameter value(s) would need to be added or changed for the final activati</w:t>
-      </w:r>
-      <w:r>
-        <w:rPr>
-          <w:rFonts w:eastAsia="Times New Roman"/>
-          <w:color w:val="000000"/>
-          <w:sz w:val="27"/>
-          <w:szCs w:val="27"/>
-        </w:rPr>
-        <w:t>on of R to be around or below 0, and why did you add</w:t>
-      </w:r>
-      <w:r>
-        <w:rPr>
-          <w:rFonts w:eastAsia="Times New Roman"/>
-          <w:color w:val="000000"/>
-          <w:sz w:val="27"/>
-          <w:szCs w:val="27"/>
-        </w:rPr>
-        <w:t>/change</w:t>
-      </w:r>
-      <w:r>
-        <w:rPr>
-          <w:rFonts w:eastAsia="Times New Roman"/>
-          <w:color w:val="000000"/>
-          <w:sz w:val="27"/>
-          <w:szCs w:val="27"/>
-        </w:rPr>
-        <w:t xml:space="preserve"> this parameter?</w:t>
+        <w:t>d) Consider the input '*i_e'.  Run the simulation for 20 cycles.  Sketch and explain a small network that demonstrates why there was a difference for ‘k’ and ‘r’ activations in the first letter position.</w:t>
+      </w:r>
+    </w:p>
+    <w:p>
+      <w:pPr>
+        <w:spacing w:line="240" w:lineRule="auto"/>
+        <w:rPr>
+          <w:rFonts w:eastAsia="Times New Roman"/>
+          <w:b/>
+          <w:bCs/>
+          <w:color w:val="000000"/>
+          <w:sz w:val="27"/>
+          <w:szCs w:val="27"/>
+        </w:rPr>
+      </w:pPr>
+      <w:r>
+        <w:rPr>
+          <w:rFonts w:eastAsia="Times New Roman"/>
+          <w:b/>
+          <w:bCs/>
+          <w:color w:val="000000"/>
+          <w:sz w:val="27"/>
+          <w:szCs w:val="27"/>
+        </w:rPr>
+        <w:t xml:space="preserve">There is a greater activation for </w:t>
+      </w:r>
+      <w:r>
+        <w:rPr>
+          <w:rFonts w:eastAsia="Times New Roman"/>
+          <w:b/>
+          <w:bCs/>
+          <w:color w:val="000000"/>
+          <w:sz w:val="27"/>
+          <w:szCs w:val="27"/>
+        </w:rPr>
+        <w:t>R than K in the first position because although the * character is in the first position, which gives activation towards moth characters, there are more words within the models dictionary that match the input and include R in the first position.</w:t>
       </w:r>
     </w:p>
     <w:p>
@@ -2586,34 +2589,43 @@
           <w:szCs w:val="27"/>
         </w:rPr>
       </w:pPr>
-      <w:r>
-        <w:rPr>
-          <w:rFonts w:eastAsia="Times New Roman"/>
-          <w:color w:val="000000"/>
-          <w:sz w:val="27"/>
-          <w:szCs w:val="27"/>
-        </w:rPr>
-        <w:t>d) Consider the input '*</w:t>
-      </w:r>
-      <w:proofErr w:type="spellStart"/>
-      <w:r>
-        <w:rPr>
-          <w:rFonts w:eastAsia="Times New Roman"/>
-          <w:color w:val="000000"/>
-          <w:sz w:val="27"/>
-          <w:szCs w:val="27"/>
-        </w:rPr>
-        <w:t>i_e</w:t>
-      </w:r>
-      <w:proofErr w:type="spellEnd"/>
-      <w:r>
-        <w:rPr>
-          <w:rFonts w:eastAsia="Times New Roman"/>
-          <w:color w:val="000000"/>
-          <w:sz w:val="27"/>
-          <w:szCs w:val="27"/>
-        </w:rPr>
-        <w:t>'.  Run the simulation for 20 cycles.  Sketch and explain a small network that demonstrates why there was a difference for ‘k’ and ‘r’ activations in the first letter position.</w:t>
+    </w:p>
+    <w:p>
+      <w:pPr>
+        <w:spacing w:line="240" w:lineRule="auto"/>
+        <w:rPr>
+          <w:rFonts w:eastAsia="Times New Roman"/>
+          <w:color w:val="000000"/>
+          <w:sz w:val="27"/>
+          <w:szCs w:val="27"/>
+        </w:rPr>
+      </w:pPr>
+      <w:r>
+        <w:rPr>
+          <w:rFonts w:eastAsia="Times New Roman"/>
+          <w:color w:val="000000"/>
+          <w:sz w:val="27"/>
+          <w:szCs w:val="27"/>
+        </w:rPr>
+        <w:t xml:space="preserve">4. The default value for word-to-word inhibition is </w:t>
+      </w:r>
+      <w:r>
+        <w:rPr>
+          <w:rFonts w:eastAsia="Times New Roman"/>
+          <w:color w:val="000000"/>
+          <w:sz w:val="27"/>
+          <w:szCs w:val="27"/>
+        </w:rPr>
+        <w:t>-</w:t>
+      </w:r>
+      <w:r>
+        <w:rPr>
+          <w:rFonts w:eastAsia="Times New Roman"/>
+          <w:color w:val="000000"/>
+          <w:sz w:val="27"/>
+          <w:szCs w:val="27"/>
+        </w:rPr>
+        <w:t>0.21 in this model.  Consider variations of this and sketch each resulting graph:</w:t>
       </w:r>
     </w:p>
     <w:p>
@@ -2653,6 +2665,149 @@
           <w:sz w:val="27"/>
           <w:szCs w:val="27"/>
         </w:rPr>
+        <w:t xml:space="preserve">a) When the value of word-to-word inhibition is reduced to </w:t>
+      </w:r>
+      <w:r>
+        <w:rPr>
+          <w:rFonts w:eastAsia="Times New Roman"/>
+          <w:color w:val="000000"/>
+          <w:sz w:val="27"/>
+          <w:szCs w:val="27"/>
+        </w:rPr>
+        <w:t>-</w:t>
+      </w:r>
+      <w:r>
+        <w:rPr>
+          <w:rFonts w:eastAsia="Times New Roman"/>
+          <w:color w:val="000000"/>
+          <w:sz w:val="27"/>
+          <w:szCs w:val="27"/>
+        </w:rPr>
+        <w:t>0.01, run '_ick' for 20 cycles and look at the graph of Words.  What about the words in the two groups separates them into two distinct groups?  Why are so many words partially active at the end of 20 cycles?</w:t>
+      </w:r>
+    </w:p>
+    <w:p>
+      <w:pPr>
+        <w:spacing w:line="240" w:lineRule="auto"/>
+        <w:rPr>
+          <w:rFonts w:eastAsia="Times New Roman"/>
+          <w:b/>
+          <w:bCs/>
+          <w:color w:val="000000"/>
+          <w:sz w:val="27"/>
+          <w:szCs w:val="27"/>
+        </w:rPr>
+      </w:pPr>
+      <w:r>
+        <w:rPr>
+          <w:rFonts w:eastAsia="Times New Roman"/>
+          <w:b/>
+          <w:bCs/>
+          <w:color w:val="000000"/>
+          <w:sz w:val="27"/>
+          <w:szCs w:val="27"/>
+        </w:rPr>
+        <w:t xml:space="preserve">The two </w:t>
+      </w:r>
+      <w:r>
+        <w:rPr>
+          <w:rFonts w:eastAsia="Times New Roman"/>
+          <w:b/>
+          <w:bCs/>
+          <w:color w:val="000000"/>
+          <w:sz w:val="27"/>
+          <w:szCs w:val="27"/>
+        </w:rPr>
+        <w:t xml:space="preserve">groups are created by the matched pattern of _ick where _ is any letter in the alphabet that has a corresponding word where ick is appended. All other words are partially activated due to the lack of inhibition but, the other inhibitory </w:t>
+      </w:r>
+      <w:r>
+        <w:rPr>
+          <w:rFonts w:eastAsia="Times New Roman"/>
+          <w:b/>
+          <w:bCs/>
+          <w:color w:val="000000"/>
+          <w:sz w:val="27"/>
+          <w:szCs w:val="27"/>
+        </w:rPr>
+        <w:t>factors eventually deactivate those word nodes.</w:t>
+      </w:r>
+    </w:p>
+    <w:p>
+      <w:pPr>
+        <w:spacing w:line="240" w:lineRule="auto"/>
+        <w:rPr>
+          <w:rFonts w:eastAsia="Times New Roman"/>
+          <w:b/>
+          <w:bCs/>
+          <w:color w:val="000000"/>
+          <w:sz w:val="27"/>
+          <w:szCs w:val="27"/>
+        </w:rPr>
+      </w:pPr>
+      <w:r>
+        <w:rPr>
+          <w:rFonts w:eastAsia="Times New Roman"/>
+          <w:b/>
+          <w:bCs/>
+          <w:noProof/>
+          <w:color w:val="000000"/>
+          <w:sz w:val="27"/>
+          <w:szCs w:val="27"/>
+        </w:rPr>
+        <w:drawing>
+          <wp:inline distT="0" distB="0" distL="0" distR="0" wp14:anchorId="1668DFA9" wp14:editId="091353F3">
+            <wp:extent cx="5943600" cy="2440940"/>
+            <wp:effectExtent l="0" t="0" r="0" b="0"/>
+            <wp:docPr id="3" name="Picture 3"/>
+            <wp:cNvGraphicFramePr>
+              <a:graphicFrameLocks xmlns:a="http://schemas.openxmlformats.org/drawingml/2006/main" noChangeAspect="1"/>
+            </wp:cNvGraphicFramePr>
+            <a:graphic xmlns:a="http://schemas.openxmlformats.org/drawingml/2006/main">
+              <a:graphicData uri="http://schemas.openxmlformats.org/drawingml/2006/picture">
+                <pic:pic xmlns:pic="http://schemas.openxmlformats.org/drawingml/2006/picture">
+                  <pic:nvPicPr>
+                    <pic:cNvPr id="3" name="Picture 3"/>
+                    <pic:cNvPicPr/>
+                  </pic:nvPicPr>
+                  <pic:blipFill>
+                    <a:blip r:embed="rId7"/>
+                    <a:stretch>
+                      <a:fillRect/>
+                    </a:stretch>
+                  </pic:blipFill>
+                  <pic:spPr>
+                    <a:xfrm>
+                      <a:off x="0" y="0"/>
+                      <a:ext cx="5943600" cy="2440940"/>
+                    </a:xfrm>
+                    <a:prstGeom prst="rect">
+                      <a:avLst/>
+                    </a:prstGeom>
+                  </pic:spPr>
+                </pic:pic>
+              </a:graphicData>
+            </a:graphic>
+          </wp:inline>
+        </w:drawing>
+      </w:r>
+    </w:p>
+    <w:p>
+      <w:pPr>
+        <w:spacing w:line="240" w:lineRule="auto"/>
+        <w:rPr>
+          <w:rFonts w:eastAsia="Times New Roman"/>
+          <w:color w:val="000000"/>
+          <w:sz w:val="27"/>
+          <w:szCs w:val="27"/>
+        </w:rPr>
+      </w:pPr>
+      <w:r>
+        <w:rPr>
+          <w:rFonts w:eastAsia="Times New Roman"/>
+          <w:color w:val="000000"/>
+          <w:sz w:val="27"/>
+          <w:szCs w:val="27"/>
+        </w:rPr>
         <w:t> </w:t>
       </w:r>
     </w:p>
@@ -2666,25 +2821,77 @@
           <w:szCs w:val="27"/>
         </w:rPr>
       </w:pPr>
-    </w:p>
-    <w:p>
-      <w:pPr>
-        <w:spacing w:line="240" w:lineRule="auto"/>
-        <w:rPr>
-          <w:rFonts w:eastAsia="Times New Roman"/>
-          <w:color w:val="000000"/>
-          <w:sz w:val="27"/>
-          <w:szCs w:val="27"/>
-        </w:rPr>
-      </w:pPr>
-      <w:r>
-        <w:rPr>
-          <w:rFonts w:eastAsia="Times New Roman"/>
-          <w:color w:val="000000"/>
-          <w:sz w:val="27"/>
-          <w:szCs w:val="27"/>
-        </w:rPr>
-        <w:t xml:space="preserve">4. The default value for word-to-word inhibition is </w:t>
+      <w:r>
+        <w:rPr>
+          <w:rFonts w:eastAsia="Times New Roman"/>
+          <w:color w:val="000000"/>
+          <w:sz w:val="27"/>
+          <w:szCs w:val="27"/>
+        </w:rPr>
+        <w:br/>
+      </w:r>
+      <w:r>
+        <w:rPr>
+          <w:rFonts w:eastAsia="Times New Roman"/>
+          <w:color w:val="000000"/>
+          <w:sz w:val="27"/>
+          <w:szCs w:val="27"/>
+        </w:rPr>
+        <w:br/>
+      </w:r>
+    </w:p>
+    <w:p>
+      <w:pPr>
+        <w:spacing w:line="240" w:lineRule="auto"/>
+        <w:rPr>
+          <w:rFonts w:eastAsia="Times New Roman"/>
+          <w:color w:val="000000"/>
+          <w:sz w:val="27"/>
+          <w:szCs w:val="27"/>
+        </w:rPr>
+      </w:pPr>
+    </w:p>
+    <w:p>
+      <w:pPr>
+        <w:spacing w:line="240" w:lineRule="auto"/>
+        <w:rPr>
+          <w:rFonts w:eastAsia="Times New Roman"/>
+          <w:color w:val="000000"/>
+          <w:sz w:val="27"/>
+          <w:szCs w:val="27"/>
+        </w:rPr>
+      </w:pPr>
+    </w:p>
+    <w:p>
+      <w:pPr>
+        <w:spacing w:line="240" w:lineRule="auto"/>
+        <w:rPr>
+          <w:rFonts w:eastAsia="Times New Roman"/>
+          <w:color w:val="000000"/>
+          <w:sz w:val="27"/>
+          <w:szCs w:val="27"/>
+        </w:rPr>
+      </w:pPr>
+    </w:p>
+    <w:p>
+      <w:pPr>
+        <w:spacing w:line="240" w:lineRule="auto"/>
+        <w:rPr>
+          <w:rFonts w:eastAsia="Times New Roman"/>
+          <w:color w:val="000000"/>
+          <w:sz w:val="27"/>
+          <w:szCs w:val="27"/>
+        </w:rPr>
+      </w:pPr>
+      <w:r>
+        <w:rPr>
+          <w:rFonts w:eastAsia="Times New Roman"/>
+          <w:color w:val="000000"/>
+          <w:sz w:val="27"/>
+          <w:szCs w:val="27"/>
+        </w:rPr>
+        <w:lastRenderedPageBreak/>
+        <w:t xml:space="preserve">b) Increase word-to-word inhibition to </w:t>
       </w:r>
       <w:r>
         <w:rPr>
@@ -2702,19 +2909,87 @@
           <w:sz w:val="27"/>
           <w:szCs w:val="27"/>
         </w:rPr>
-        <w:t>0.21 in this model.  Consider variations of this and sketch each resulting graph:</w:t>
-      </w:r>
-    </w:p>
-    <w:p>
-      <w:pPr>
-        <w:spacing w:line="240" w:lineRule="auto"/>
-        <w:rPr>
-          <w:rFonts w:eastAsia="Times New Roman"/>
-          <w:color w:val="000000"/>
-          <w:sz w:val="27"/>
-          <w:szCs w:val="27"/>
-        </w:rPr>
-      </w:pPr>
+        <w:t>0.3 and run the model again. How does this change the graph?  Why?</w:t>
+      </w:r>
+    </w:p>
+    <w:p>
+      <w:pPr>
+        <w:spacing w:line="240" w:lineRule="auto"/>
+        <w:rPr>
+          <w:rFonts w:eastAsia="Times New Roman"/>
+          <w:b/>
+          <w:bCs/>
+          <w:color w:val="000000"/>
+          <w:sz w:val="27"/>
+          <w:szCs w:val="27"/>
+        </w:rPr>
+      </w:pPr>
+      <w:r>
+        <w:rPr>
+          <w:rFonts w:eastAsia="Times New Roman"/>
+          <w:b/>
+          <w:bCs/>
+          <w:color w:val="000000"/>
+          <w:sz w:val="27"/>
+          <w:szCs w:val="27"/>
+        </w:rPr>
+        <w:t>Because some words are initially activated with a certain value, they beat down the rest of the competition through lateral inhibition regardless of the fact if the nodes for a given word match the input.</w:t>
+      </w:r>
+    </w:p>
+    <w:p>
+      <w:pPr>
+        <w:spacing w:line="240" w:lineRule="auto"/>
+        <w:rPr>
+          <w:rFonts w:eastAsia="Times New Roman"/>
+          <w:color w:val="000000"/>
+          <w:sz w:val="27"/>
+          <w:szCs w:val="27"/>
+        </w:rPr>
+      </w:pPr>
+      <w:r>
+        <w:rPr>
+          <w:rFonts w:eastAsia="Times New Roman"/>
+          <w:noProof/>
+          <w:color w:val="000000"/>
+          <w:sz w:val="27"/>
+          <w:szCs w:val="27"/>
+        </w:rPr>
+        <w:drawing>
+          <wp:inline distT="0" distB="0" distL="0" distR="0" wp14:anchorId="48D0A672" wp14:editId="5FE00600">
+            <wp:extent cx="5943600" cy="2440940"/>
+            <wp:effectExtent l="0" t="0" r="0" b="0"/>
+            <wp:docPr id="4" name="Picture 4"/>
+            <wp:cNvGraphicFramePr>
+              <a:graphicFrameLocks xmlns:a="http://schemas.openxmlformats.org/drawingml/2006/main" noChangeAspect="1"/>
+            </wp:cNvGraphicFramePr>
+            <a:graphic xmlns:a="http://schemas.openxmlformats.org/drawingml/2006/main">
+              <a:graphicData uri="http://schemas.openxmlformats.org/drawingml/2006/picture">
+                <pic:pic xmlns:pic="http://schemas.openxmlformats.org/drawingml/2006/picture">
+                  <pic:nvPicPr>
+                    <pic:cNvPr id="4" name="Picture 4"/>
+                    <pic:cNvPicPr/>
+                  </pic:nvPicPr>
+                  <pic:blipFill>
+                    <a:blip r:embed="rId8"/>
+                    <a:stretch>
+                      <a:fillRect/>
+                    </a:stretch>
+                  </pic:blipFill>
+                  <pic:spPr>
+                    <a:xfrm>
+                      <a:off x="0" y="0"/>
+                      <a:ext cx="5943600" cy="2440940"/>
+                    </a:xfrm>
+                    <a:prstGeom prst="rect">
+                      <a:avLst/>
+                    </a:prstGeom>
+                  </pic:spPr>
+                </pic:pic>
+              </a:graphicData>
+            </a:graphic>
+          </wp:inline>
+        </w:drawing>
+      </w:r>
       <w:r>
         <w:rPr>
           <w:rFonts w:eastAsia="Times New Roman"/>
@@ -2735,14 +3010,25 @@
           <w:szCs w:val="27"/>
         </w:rPr>
       </w:pPr>
-      <w:r>
-        <w:rPr>
-          <w:rFonts w:eastAsia="Times New Roman"/>
-          <w:color w:val="000000"/>
-          <w:sz w:val="27"/>
-          <w:szCs w:val="27"/>
-        </w:rPr>
-        <w:t xml:space="preserve">a) When the value of word-to-word inhibition is reduced to </w:t>
+    </w:p>
+    <w:p>
+      <w:pPr>
+        <w:spacing w:line="240" w:lineRule="auto"/>
+        <w:rPr>
+          <w:rFonts w:eastAsia="Times New Roman"/>
+          <w:color w:val="000000"/>
+          <w:sz w:val="27"/>
+          <w:szCs w:val="27"/>
+        </w:rPr>
+      </w:pPr>
+      <w:r>
+        <w:rPr>
+          <w:rFonts w:eastAsia="Times New Roman"/>
+          <w:color w:val="000000"/>
+          <w:sz w:val="27"/>
+          <w:szCs w:val="27"/>
+        </w:rPr>
+        <w:t xml:space="preserve">c) Increase the word-to-word inhibition to </w:t>
       </w:r>
       <w:r>
         <w:rPr>
@@ -2760,7 +3046,106 @@
           <w:sz w:val="27"/>
           <w:szCs w:val="27"/>
         </w:rPr>
-        <w:t>0.01, run '_ick' for 20 cycles and look at the graph of Words.  What about the words in the two groups separates them into two distinct groups?  Why are so many words partially active at the end of 20 cycles?</w:t>
+        <w:t>0.7.  Give an explanation of what might have happened at around 1</w:t>
+      </w:r>
+      <w:r>
+        <w:rPr>
+          <w:rFonts w:eastAsia="Times New Roman"/>
+          <w:color w:val="000000"/>
+          <w:sz w:val="27"/>
+          <w:szCs w:val="27"/>
+        </w:rPr>
+        <w:t>2</w:t>
+      </w:r>
+      <w:r>
+        <w:rPr>
+          <w:rFonts w:eastAsia="Times New Roman"/>
+          <w:color w:val="000000"/>
+          <w:sz w:val="27"/>
+          <w:szCs w:val="27"/>
+        </w:rPr>
+        <w:t xml:space="preserve"> cycles that produces this effect.</w:t>
+      </w:r>
+    </w:p>
+    <w:p>
+      <w:pPr>
+        <w:spacing w:line="240" w:lineRule="auto"/>
+        <w:rPr>
+          <w:rFonts w:eastAsia="Times New Roman"/>
+          <w:b/>
+          <w:bCs/>
+          <w:color w:val="000000"/>
+          <w:sz w:val="27"/>
+          <w:szCs w:val="27"/>
+        </w:rPr>
+      </w:pPr>
+      <w:r>
+        <w:rPr>
+          <w:rFonts w:eastAsia="Times New Roman"/>
+          <w:b/>
+          <w:bCs/>
+          <w:color w:val="000000"/>
+          <w:sz w:val="27"/>
+          <w:szCs w:val="27"/>
+        </w:rPr>
+        <w:t xml:space="preserve">At around 12 cycles, I believe that the activation for “pick” is great enough to cause the activation of “sick” to depreciate due to lateral inhibition. Similar to my answer to the above question, </w:t>
+      </w:r>
+      <w:r>
+        <w:rPr>
+          <w:rFonts w:eastAsia="Times New Roman"/>
+          <w:b/>
+          <w:bCs/>
+          <w:color w:val="000000"/>
+          <w:sz w:val="27"/>
+          <w:szCs w:val="27"/>
+        </w:rPr>
+        <w:t xml:space="preserve">a winner is chosen by having their activation greater initially, when the inhibitory factor is great enough, that initial winner will continue to appreciate while all other nodes that match the stimuli will depreciate in activation. </w:t>
+      </w:r>
+      <w:r>
+        <w:rPr>
+          <w:rFonts w:eastAsia="Times New Roman"/>
+          <w:b/>
+          <w:bCs/>
+          <w:noProof/>
+          <w:color w:val="000000"/>
+          <w:sz w:val="27"/>
+          <w:szCs w:val="27"/>
+        </w:rPr>
+        <w:drawing>
+          <wp:inline distT="0" distB="0" distL="0" distR="0" wp14:anchorId="12424B25" wp14:editId="7C9DDED8">
+            <wp:extent cx="5943600" cy="2440940"/>
+            <wp:effectExtent l="0" t="0" r="0" b="0"/>
+            <wp:docPr id="5" name="Picture 5" descr="Chart, line chart&#10;&#10;Description automatically generated"/>
+            <wp:cNvGraphicFramePr>
+              <a:graphicFrameLocks xmlns:a="http://schemas.openxmlformats.org/drawingml/2006/main" noChangeAspect="1"/>
+            </wp:cNvGraphicFramePr>
+            <a:graphic xmlns:a="http://schemas.openxmlformats.org/drawingml/2006/main">
+              <a:graphicData uri="http://schemas.openxmlformats.org/drawingml/2006/picture">
+                <pic:pic xmlns:pic="http://schemas.openxmlformats.org/drawingml/2006/picture">
+                  <pic:nvPicPr>
+                    <pic:cNvPr id="5" name="Picture 5" descr="Chart, line chart&#10;&#10;Description automatically generated"/>
+                    <pic:cNvPicPr/>
+                  </pic:nvPicPr>
+                  <pic:blipFill>
+                    <a:blip r:embed="rId9"/>
+                    <a:stretch>
+                      <a:fillRect/>
+                    </a:stretch>
+                  </pic:blipFill>
+                  <pic:spPr>
+                    <a:xfrm>
+                      <a:off x="0" y="0"/>
+                      <a:ext cx="5943600" cy="2440940"/>
+                    </a:xfrm>
+                    <a:prstGeom prst="rect">
+                      <a:avLst/>
+                    </a:prstGeom>
+                  </pic:spPr>
+                </pic:pic>
+              </a:graphicData>
+            </a:graphic>
+          </wp:inline>
+        </w:drawing>
       </w:r>
     </w:p>
     <w:p>
@@ -2800,44 +3185,7 @@
           <w:sz w:val="27"/>
           <w:szCs w:val="27"/>
         </w:rPr>
-        <w:t xml:space="preserve">b) Increase word-to-word inhibition to </w:t>
-      </w:r>
-      <w:r>
-        <w:rPr>
-          <w:rFonts w:eastAsia="Times New Roman"/>
-          <w:color w:val="000000"/>
-          <w:sz w:val="27"/>
-          <w:szCs w:val="27"/>
-        </w:rPr>
-        <w:t>-</w:t>
-      </w:r>
-      <w:r>
-        <w:rPr>
-          <w:rFonts w:eastAsia="Times New Roman"/>
-          <w:color w:val="000000"/>
-          <w:sz w:val="27"/>
-          <w:szCs w:val="27"/>
-        </w:rPr>
-        <w:t>0.3 and run the model again. How does this change the graph?  Why?</w:t>
-      </w:r>
-    </w:p>
-    <w:p>
-      <w:pPr>
-        <w:spacing w:line="240" w:lineRule="auto"/>
-        <w:rPr>
-          <w:rFonts w:eastAsia="Times New Roman"/>
-          <w:color w:val="000000"/>
-          <w:sz w:val="27"/>
-          <w:szCs w:val="27"/>
-        </w:rPr>
-      </w:pPr>
-      <w:r>
-        <w:rPr>
-          <w:rFonts w:eastAsia="Times New Roman"/>
-          <w:color w:val="000000"/>
-          <w:sz w:val="27"/>
-          <w:szCs w:val="27"/>
-        </w:rPr>
+        <w:lastRenderedPageBreak/>
         <w:t> </w:t>
       </w:r>
     </w:p>
@@ -2858,126 +3206,75 @@
           <w:sz w:val="27"/>
           <w:szCs w:val="27"/>
         </w:rPr>
-        <w:t xml:space="preserve">c) Increase the word-to-word inhibition to </w:t>
-      </w:r>
-      <w:r>
-        <w:rPr>
-          <w:rFonts w:eastAsia="Times New Roman"/>
-          <w:color w:val="000000"/>
-          <w:sz w:val="27"/>
-          <w:szCs w:val="27"/>
-        </w:rPr>
-        <w:t>-</w:t>
-      </w:r>
-      <w:r>
-        <w:rPr>
-          <w:rFonts w:eastAsia="Times New Roman"/>
-          <w:color w:val="000000"/>
-          <w:sz w:val="27"/>
-          <w:szCs w:val="27"/>
-        </w:rPr>
-        <w:t>0.7.  Give an explanation of what might have happened at around 1</w:t>
-      </w:r>
-      <w:r>
-        <w:rPr>
-          <w:rFonts w:eastAsia="Times New Roman"/>
-          <w:color w:val="000000"/>
-          <w:sz w:val="27"/>
-          <w:szCs w:val="27"/>
-        </w:rPr>
-        <w:t>2</w:t>
-      </w:r>
-      <w:r>
-        <w:rPr>
-          <w:rFonts w:eastAsia="Times New Roman"/>
-          <w:color w:val="000000"/>
-          <w:sz w:val="27"/>
-          <w:szCs w:val="27"/>
-        </w:rPr>
-        <w:t xml:space="preserve"> cycles that produces this effect.</w:t>
-      </w:r>
-    </w:p>
-    <w:p>
-      <w:pPr>
-        <w:spacing w:line="240" w:lineRule="auto"/>
-        <w:rPr>
-          <w:rFonts w:eastAsia="Times New Roman"/>
-          <w:color w:val="000000"/>
-          <w:sz w:val="27"/>
-          <w:szCs w:val="27"/>
-        </w:rPr>
-      </w:pPr>
-      <w:r>
-        <w:rPr>
-          <w:rFonts w:eastAsia="Times New Roman"/>
-          <w:color w:val="000000"/>
-          <w:sz w:val="27"/>
-          <w:szCs w:val="27"/>
-        </w:rPr>
-        <w:t> </w:t>
-      </w:r>
-    </w:p>
-    <w:p>
-      <w:pPr>
-        <w:spacing w:line="240" w:lineRule="auto"/>
-        <w:rPr>
-          <w:rFonts w:eastAsia="Times New Roman"/>
-          <w:color w:val="000000"/>
-          <w:sz w:val="27"/>
-          <w:szCs w:val="27"/>
-        </w:rPr>
-      </w:pPr>
-      <w:r>
-        <w:rPr>
-          <w:rFonts w:eastAsia="Times New Roman"/>
-          <w:color w:val="000000"/>
-          <w:sz w:val="27"/>
-          <w:szCs w:val="27"/>
-        </w:rPr>
-        <w:t> </w:t>
-      </w:r>
-    </w:p>
-    <w:p>
-      <w:pPr>
-        <w:spacing w:line="240" w:lineRule="auto"/>
-        <w:rPr>
-          <w:rFonts w:eastAsia="Times New Roman"/>
-          <w:color w:val="000000"/>
-          <w:sz w:val="27"/>
-          <w:szCs w:val="27"/>
-        </w:rPr>
-      </w:pPr>
-      <w:r>
-        <w:rPr>
-          <w:rFonts w:eastAsia="Times New Roman"/>
-          <w:color w:val="000000"/>
-          <w:sz w:val="27"/>
-          <w:szCs w:val="27"/>
-        </w:rPr>
-        <w:t> </w:t>
-      </w:r>
-    </w:p>
-    <w:p>
-      <w:pPr>
-        <w:spacing w:line="240" w:lineRule="auto"/>
-        <w:rPr>
-          <w:rFonts w:eastAsia="Times New Roman"/>
-          <w:color w:val="000000"/>
-          <w:sz w:val="27"/>
-          <w:szCs w:val="27"/>
-        </w:rPr>
-      </w:pPr>
-      <w:r>
-        <w:rPr>
-          <w:rFonts w:eastAsia="Times New Roman"/>
-          <w:color w:val="000000"/>
-          <w:sz w:val="27"/>
-          <w:szCs w:val="27"/>
-        </w:rPr>
         <w:t>5. In a few typed paragraphs, relate the concepts of bottom-up and top-down processing to the way this model works.  How does the cascaded and interactive process of the model differ from a standard information processing model in which earlier stages, when they complete their processing, send their outputs to the next stages.</w:t>
       </w:r>
     </w:p>
-    <w:p/>
+    <w:p>
+      <w:pPr>
+        <w:ind w:firstLine="720"/>
+        <w:rPr>
+          <w:b/>
+          <w:bCs/>
+        </w:rPr>
+      </w:pPr>
+      <w:r>
+        <w:rPr>
+          <w:b/>
+          <w:bCs/>
+        </w:rPr>
+        <w:t xml:space="preserve">This model works through a </w:t>
+      </w:r>
+      <w:r>
+        <w:rPr>
+          <w:b/>
+          <w:bCs/>
+        </w:rPr>
+        <w:t xml:space="preserve">cascaded and interactive process, which means that nodes have excitatory and inhibitory relationships to one another as well as </w:t>
+      </w:r>
+      <w:r>
+        <w:rPr>
+          <w:b/>
+          <w:bCs/>
+        </w:rPr>
+        <w:t>nodes above and below them in the model’s topography. For instance, letters are connected to words and vice versa</w:t>
+      </w:r>
+      <w:r>
+        <w:rPr>
+          <w:b/>
+          <w:bCs/>
+        </w:rPr>
+        <w:t>. There is also lateral inhibition between words and other words. Through top-down processing, we know that words can have a relationship with letters and thus by proxy features. As a bottom-up approach, features can excite or inhibit letters, which by proxy can excite or inhibit words.</w:t>
+      </w:r>
+    </w:p>
+    <w:p>
+      <w:pPr>
+        <w:rPr>
+          <w:b/>
+          <w:bCs/>
+        </w:rPr>
+      </w:pPr>
+      <w:r>
+        <w:rPr>
+          <w:b/>
+          <w:bCs/>
+        </w:rPr>
+        <w:tab/>
+      </w:r>
+      <w:r>
+        <w:rPr>
+          <w:b/>
+          <w:bCs/>
+        </w:rPr>
+        <w:t xml:space="preserve">This unique topology defers from the typical structure of a model with a standard information process because of this nonlinear transfer of information. In something like a perceptron, information is processed between nodes and backpropagation does not take place. But, because every node is interconnected and weights moving in opposite directions are present in this model, we see a topology that catalyzes </w:t>
+      </w:r>
+      <w:r>
+        <w:rPr>
+          <w:b/>
+          <w:bCs/>
+        </w:rPr>
+        <w:t>a cascaded and interactive relationship between nodes.</w:t>
+      </w:r>
+    </w:p>
     <w:sectPr>
       <w:pgSz w:w="12240" w:h="15840"/>
       <w:pgMar w:top="1440" w:right="1440" w:bottom="1440" w:left="1440" w:header="720" w:footer="720" w:gutter="0"/>

</xml_diff>